<commit_message>
Ajustes no slide e no arquivo de levantamento de requisitos
</commit_message>
<xml_diff>
--- a/requisitos_do_sistema.docx
+++ b/requisitos_do_sistema.docx
@@ -891,19 +891,7 @@
               <w:rPr>
                 <w:rFonts w:ascii="Arial" w:hAnsi="Arial" w:cs="Arial"/>
               </w:rPr>
-              <w:t xml:space="preserve">O gerente poderá </w:t>
-            </w:r>
-            <w:r>
-              <w:rPr>
-                <w:rFonts w:ascii="Arial" w:hAnsi="Arial" w:cs="Arial"/>
-              </w:rPr>
-              <w:t>consultar</w:t>
-            </w:r>
-            <w:r>
-              <w:rPr>
-                <w:rFonts w:ascii="Arial" w:hAnsi="Arial" w:cs="Arial"/>
-              </w:rPr>
-              <w:t xml:space="preserve"> ao faturamento total da empresa.</w:t>
+              <w:t>O gerente poderá consultar ao faturamento total da empresa.</w:t>
             </w:r>
           </w:p>
         </w:tc>
@@ -2740,31 +2728,7 @@
               <w:rPr>
                 <w:rFonts w:ascii="Arial" w:hAnsi="Arial" w:cs="Arial"/>
               </w:rPr>
-              <w:t xml:space="preserve">O sistema possuirá integração com uma administradora de cartão, o qual poderá parcelar compras em </w:t>
-            </w:r>
-            <w:r>
-              <w:rPr>
-                <w:rFonts w:ascii="Arial" w:hAnsi="Arial" w:cs="Arial"/>
-              </w:rPr>
-              <w:t>até</w:t>
-            </w:r>
-            <w:r>
-              <w:rPr>
-                <w:rFonts w:ascii="Arial" w:hAnsi="Arial" w:cs="Arial"/>
-              </w:rPr>
-              <w:t xml:space="preserve"> 12x e parcelamento sem juros em </w:t>
-            </w:r>
-            <w:r>
-              <w:rPr>
-                <w:rFonts w:ascii="Arial" w:hAnsi="Arial" w:cs="Arial"/>
-              </w:rPr>
-              <w:t>até</w:t>
-            </w:r>
-            <w:r>
-              <w:rPr>
-                <w:rFonts w:ascii="Arial" w:hAnsi="Arial" w:cs="Arial"/>
-              </w:rPr>
-              <w:t xml:space="preserve"> 4x</w:t>
+              <w:t>O sistema possuirá integração com uma administradora de cartão, o qual poderá parcelar compras em até 12x e parcelamento sem juros em até 4x</w:t>
             </w:r>
           </w:p>
         </w:tc>
@@ -3373,13 +3337,7 @@
               <w:rPr>
                 <w:rFonts w:ascii="Arial" w:hAnsi="Arial" w:cs="Arial"/>
               </w:rPr>
-              <w:t xml:space="preserve">O sistema </w:t>
-            </w:r>
-            <w:r>
-              <w:rPr>
-                <w:rFonts w:ascii="Arial" w:hAnsi="Arial" w:cs="Arial"/>
-              </w:rPr>
-              <w:t>deverá ter uma interface intuitiva e de fácil visualização para os funcionários</w:t>
+              <w:t>O sistema deverá ter uma interface intuitiva e de fácil visualização para os funcionários</w:t>
             </w:r>
           </w:p>
         </w:tc>
@@ -3498,13 +3456,7 @@
               <w:rPr>
                 <w:rFonts w:ascii="Arial" w:hAnsi="Arial" w:cs="Arial"/>
               </w:rPr>
-              <w:t xml:space="preserve">Os pedidos poderão ser realizados </w:t>
-            </w:r>
-            <w:r>
-              <w:rPr>
-                <w:rFonts w:ascii="Arial" w:hAnsi="Arial" w:cs="Arial"/>
-              </w:rPr>
-              <w:t>com acesso a rede de internet, mas também terá a opção offline caso ocorra problemas, não comprometendo então a venda do produto.</w:t>
+              <w:t>Os pedidos poderão ser realizados com acesso a rede de internet, mas também terá a opção offline caso ocorra problemas, não comprometendo então a venda do produto.</w:t>
             </w:r>
           </w:p>
         </w:tc>
@@ -3630,19 +3582,7 @@
               <w:rPr>
                 <w:rFonts w:ascii="Arial" w:hAnsi="Arial" w:cs="Arial"/>
               </w:rPr>
-              <w:t xml:space="preserve"> dos pagamentos serão registrados num arquivo </w:t>
-            </w:r>
-            <w:r>
-              <w:rPr>
-                <w:rFonts w:ascii="Arial" w:hAnsi="Arial" w:cs="Arial"/>
-              </w:rPr>
-              <w:t xml:space="preserve">XML </w:t>
-            </w:r>
-            <w:r>
-              <w:rPr>
-                <w:rFonts w:ascii="Arial" w:hAnsi="Arial" w:cs="Arial"/>
-              </w:rPr>
-              <w:t>na máquina;</w:t>
+              <w:t xml:space="preserve"> dos pagamentos serão registrados num arquivo XML na máquina;</w:t>
             </w:r>
           </w:p>
         </w:tc>
@@ -3756,13 +3696,7 @@
               <w:rPr>
                 <w:rFonts w:ascii="Arial" w:hAnsi="Arial" w:cs="Arial"/>
               </w:rPr>
-              <w:t xml:space="preserve">O sistema de credito permite pagamento em NFC ou </w:t>
-            </w:r>
-            <w:r>
-              <w:rPr>
-                <w:rFonts w:ascii="Arial" w:hAnsi="Arial" w:cs="Arial"/>
-              </w:rPr>
-              <w:t>aproximação;</w:t>
+              <w:t>O sistema de credito permite pagamento em NFC ou aproximação;</w:t>
             </w:r>
           </w:p>
         </w:tc>
@@ -4092,13 +4026,7 @@
               <w:rPr>
                 <w:rFonts w:ascii="Arial" w:hAnsi="Arial" w:cs="Arial"/>
               </w:rPr>
-              <w:t xml:space="preserve">O </w:t>
-            </w:r>
-            <w:r>
-              <w:rPr>
-                <w:rFonts w:ascii="Arial" w:hAnsi="Arial" w:cs="Arial"/>
-              </w:rPr>
-              <w:t>login só pode ser cadastrado com letras e número, não permitindo símbolos</w:t>
+              <w:t>O login só pode ser cadastrado com letras e número, não permitindo símbolos</w:t>
             </w:r>
           </w:p>
         </w:tc>
@@ -4286,6 +4214,18 @@
               </w:rPr>
               <w:t>8</w:t>
             </w:r>
+            <w:r>
+              <w:rPr>
+                <w:rFonts w:ascii="Arial" w:eastAsia="Times New Roman" w:hAnsi="Arial" w:cs="Arial"/>
+                <w:b/>
+                <w:bCs/>
+                <w:color w:val="000000"/>
+                <w:sz w:val="24"/>
+                <w:szCs w:val="24"/>
+                <w:lang w:eastAsia="pt-BR"/>
+              </w:rPr>
+              <w:t>]</w:t>
+            </w:r>
           </w:p>
         </w:tc>
         <w:tc>
@@ -4298,14 +4238,18 @@
                 <w:rFonts w:ascii="Arial" w:hAnsi="Arial" w:cs="Arial"/>
               </w:rPr>
             </w:pPr>
-            <w:proofErr w:type="gramStart"/>
             <w:r>
               <w:rPr>
                 <w:rFonts w:ascii="Arial" w:hAnsi="Arial" w:cs="Arial"/>
               </w:rPr>
               <w:t>Os relatório</w:t>
             </w:r>
-            <w:proofErr w:type="gramEnd"/>
+            <w:r>
+              <w:rPr>
+                <w:rFonts w:ascii="Arial" w:hAnsi="Arial" w:cs="Arial"/>
+              </w:rPr>
+              <w:t>s</w:t>
+            </w:r>
             <w:r>
               <w:rPr>
                 <w:rFonts w:ascii="Arial" w:hAnsi="Arial" w:cs="Arial"/>
@@ -4319,6 +4263,77 @@
             <w:tcW w:w="2268" w:type="dxa"/>
           </w:tcPr>
           <w:p>
+            <w:r>
+              <w:rPr>
+                <w:rFonts w:ascii="Arial" w:hAnsi="Arial" w:cs="Arial"/>
+              </w:rPr>
+              <w:t>Geral</w:t>
+            </w:r>
+          </w:p>
+        </w:tc>
+      </w:tr>
+      <w:tr>
+        <w:trPr>
+          <w:trHeight w:val="908"/>
+        </w:trPr>
+        <w:tc>
+          <w:tcPr>
+            <w:tcW w:w="1284" w:type="dxa"/>
+          </w:tcPr>
+          <w:p>
+            <w:pPr>
+              <w:rPr>
+                <w:rFonts w:ascii="Arial" w:eastAsia="Times New Roman" w:hAnsi="Arial" w:cs="Arial"/>
+                <w:b/>
+                <w:bCs/>
+                <w:color w:val="000000"/>
+                <w:sz w:val="24"/>
+                <w:szCs w:val="24"/>
+                <w:lang w:eastAsia="pt-BR"/>
+              </w:rPr>
+            </w:pPr>
+            <w:r>
+              <w:rPr>
+                <w:rFonts w:ascii="Arial" w:eastAsia="Times New Roman" w:hAnsi="Arial" w:cs="Arial"/>
+                <w:b/>
+                <w:bCs/>
+                <w:color w:val="000000"/>
+                <w:sz w:val="24"/>
+                <w:szCs w:val="24"/>
+                <w:lang w:eastAsia="pt-BR"/>
+              </w:rPr>
+              <w:t>[RNF009]</w:t>
+            </w:r>
+          </w:p>
+        </w:tc>
+        <w:tc>
+          <w:tcPr>
+            <w:tcW w:w="6253" w:type="dxa"/>
+          </w:tcPr>
+          <w:p>
+            <w:pPr>
+              <w:rPr>
+                <w:rFonts w:ascii="Arial" w:hAnsi="Arial" w:cs="Arial"/>
+              </w:rPr>
+            </w:pPr>
+            <w:r>
+              <w:rPr>
+                <w:rFonts w:ascii="Arial" w:hAnsi="Arial" w:cs="Arial"/>
+              </w:rPr>
+              <w:t>Os pagamentos poderão ser divididos em até 3 cartões</w:t>
+            </w:r>
+          </w:p>
+        </w:tc>
+        <w:tc>
+          <w:tcPr>
+            <w:tcW w:w="2268" w:type="dxa"/>
+          </w:tcPr>
+          <w:p>
+            <w:pPr>
+              <w:rPr>
+                <w:rFonts w:ascii="Arial" w:hAnsi="Arial" w:cs="Arial"/>
+              </w:rPr>
+            </w:pPr>
             <w:r>
               <w:rPr>
                 <w:rFonts w:ascii="Arial" w:hAnsi="Arial" w:cs="Arial"/>
@@ -4331,7 +4346,6 @@
     </w:tbl>
     <w:p>
       <w:pPr>
-        <w:jc w:val="center"/>
         <w:rPr>
           <w:rFonts w:ascii="Arial" w:hAnsi="Arial" w:cs="Arial"/>
           <w:b/>

</xml_diff>